<commit_message>
Admin role updated in project requirements & Course table modified in the ERD
</commit_message>
<xml_diff>
--- a/Project Requirements Document.docx
+++ b/Project Requirements Document.docx
@@ -317,21 +317,7 @@
         <w:rPr>
           <w:rFonts w:ascii="Calibri" w:eastAsia="Calibri" w:hAnsi="Calibri" w:cs="Calibri"/>
         </w:rPr>
-        <w:t xml:space="preserve">The app then will automatically send an email to the specified email containing a </w:t>
-      </w:r>
-      <w:bookmarkStart w:id="0" w:name="_GoBack"/>
-      <w:r>
-        <w:rPr>
-          <w:rFonts w:ascii="Calibri" w:eastAsia="Calibri" w:hAnsi="Calibri" w:cs="Calibri"/>
-        </w:rPr>
-        <w:t xml:space="preserve">secret </w:t>
-      </w:r>
-      <w:bookmarkEnd w:id="0"/>
-      <w:r>
-        <w:rPr>
-          <w:rFonts w:ascii="Calibri" w:eastAsia="Calibri" w:hAnsi="Calibri" w:cs="Calibri"/>
-        </w:rPr>
-        <w:t>code and the doctor/TA can open that email and put the secret code in our app’s sign up screen and continue creating the account.</w:t>
+        <w:t>The app then will automatically send an email to the specified email containing a secret code and the doctor/TA can open that email and put the secret code in our app’s sign up screen and continue creating the account.</w:t>
       </w:r>
     </w:p>
     <w:p>
@@ -1604,7 +1590,17 @@
           <w:iCs/>
           <w:lang w:bidi="ar-EG"/>
         </w:rPr>
-        <w:t>Extra Stuff:</w:t>
+        <w:t>Future work &amp; extra features</w:t>
+      </w:r>
+      <w:r>
+        <w:rPr>
+          <w:b/>
+          <w:bCs/>
+          <w:i/>
+          <w:iCs/>
+          <w:lang w:bidi="ar-EG"/>
+        </w:rPr>
+        <w:t>:</w:t>
       </w:r>
     </w:p>
     <w:p>
@@ -2487,37 +2483,25 @@
         <w:rPr>
           <w:lang w:bidi="ar-EG"/>
         </w:rPr>
-        <w:t xml:space="preserve"> maintains</w:t>
-      </w:r>
-      <w:r>
-        <w:rPr>
-          <w:lang w:bidi="ar-EG"/>
-        </w:rPr>
-        <w:t xml:space="preserve"> and update</w:t>
-      </w:r>
-      <w:r>
-        <w:rPr>
-          <w:lang w:bidi="ar-EG"/>
-        </w:rPr>
-        <w:t xml:space="preserve"> the list of the faculty’s professors and TAs’ FCI academic emails and also</w:t>
-      </w:r>
-      <w:r>
-        <w:rPr>
-          <w:lang w:bidi="ar-EG"/>
-        </w:rPr>
         <w:t xml:space="preserve"> </w:t>
       </w:r>
       <w:r>
         <w:rPr>
           <w:lang w:bidi="ar-EG"/>
         </w:rPr>
-        <w:t>creates courses.</w:t>
-      </w:r>
-      <w:r>
-        <w:rPr>
-          <w:lang w:bidi="ar-EG"/>
-        </w:rPr>
-        <w:t xml:space="preserve"> He assigns doctors to the courses and assigns TAs to the courses specify</w:t>
+        <w:t>creates courses</w:t>
+      </w:r>
+      <w:r>
+        <w:rPr>
+          <w:lang w:bidi="ar-EG"/>
+        </w:rPr>
+        <w:t xml:space="preserve">, </w:t>
+      </w:r>
+      <w:r>
+        <w:rPr>
+          <w:lang w:bidi="ar-EG"/>
+        </w:rPr>
+        <w:t>assigns doctors to the courses and assigns TAs to the courses specify</w:t>
       </w:r>
       <w:r>
         <w:rPr>
@@ -2535,7 +2519,19 @@
         <w:rPr>
           <w:lang w:bidi="ar-EG"/>
         </w:rPr>
-        <w:t xml:space="preserve"> (TA can have more than one group and doctors have all groups)</w:t>
+        <w:t xml:space="preserve"> (TA can have more than one</w:t>
+      </w:r>
+      <w:r>
+        <w:rPr>
+          <w:lang w:bidi="ar-EG"/>
+        </w:rPr>
+        <w:t xml:space="preserve"> group</w:t>
+      </w:r>
+      <w:r>
+        <w:rPr>
+          <w:lang w:bidi="ar-EG"/>
+        </w:rPr>
+        <w:t>)</w:t>
       </w:r>
       <w:r>
         <w:rPr>
@@ -2553,19 +2549,91 @@
         <w:rPr>
           <w:lang w:bidi="ar-EG"/>
         </w:rPr>
-        <w:t>hen the year ends he archives the current courses</w:t>
-      </w:r>
-      <w:r>
-        <w:rPr>
-          <w:lang w:bidi="ar-EG"/>
-        </w:rPr>
-        <w:t xml:space="preserve"> (saves its materials + schedule report)</w:t>
-      </w:r>
-      <w:r>
-        <w:rPr>
-          <w:lang w:bidi="ar-EG"/>
-        </w:rPr>
-        <w:t xml:space="preserve"> and resets them so they are ready to be assigned to new professors and TAs and registered by new students and lastly he can add schedules for the courses</w:t>
+        <w:t xml:space="preserve">hen the </w:t>
+      </w:r>
+      <w:r>
+        <w:rPr>
+          <w:lang w:bidi="ar-EG"/>
+        </w:rPr>
+        <w:t>term</w:t>
+      </w:r>
+      <w:r>
+        <w:rPr>
+          <w:lang w:bidi="ar-EG"/>
+        </w:rPr>
+        <w:t xml:space="preserve"> ends </w:t>
+      </w:r>
+      <w:r>
+        <w:rPr>
+          <w:lang w:bidi="ar-EG"/>
+        </w:rPr>
+        <w:t xml:space="preserve">&amp; the new term is about to start, </w:t>
+      </w:r>
+      <w:r>
+        <w:rPr>
+          <w:lang w:bidi="ar-EG"/>
+        </w:rPr>
+        <w:t>he</w:t>
+      </w:r>
+      <w:r>
+        <w:rPr>
+          <w:lang w:bidi="ar-EG"/>
+        </w:rPr>
+        <w:t xml:space="preserve"> deletes or </w:t>
+      </w:r>
+      <w:r>
+        <w:rPr>
+          <w:lang w:bidi="ar-EG"/>
+        </w:rPr>
+        <w:t xml:space="preserve">resets </w:t>
+      </w:r>
+      <w:r>
+        <w:rPr>
+          <w:lang w:bidi="ar-EG"/>
+        </w:rPr>
+        <w:t>the courses</w:t>
+      </w:r>
+      <w:r>
+        <w:rPr>
+          <w:lang w:bidi="ar-EG"/>
+        </w:rPr>
+        <w:t xml:space="preserve"> so they are ready to be assigned to new professors and TAs and registered by new students</w:t>
+      </w:r>
+      <w:r>
+        <w:rPr>
+          <w:lang w:bidi="ar-EG"/>
+        </w:rPr>
+        <w:t>.</w:t>
+      </w:r>
+      <w:r>
+        <w:rPr>
+          <w:lang w:bidi="ar-EG"/>
+        </w:rPr>
+        <w:t xml:space="preserve"> </w:t>
+      </w:r>
+      <w:r>
+        <w:rPr>
+          <w:lang w:bidi="ar-EG"/>
+        </w:rPr>
+        <w:t>L</w:t>
+      </w:r>
+      <w:r>
+        <w:rPr>
+          <w:lang w:bidi="ar-EG"/>
+        </w:rPr>
+        <w:t>astly</w:t>
+      </w:r>
+      <w:r>
+        <w:rPr>
+          <w:lang w:bidi="ar-EG"/>
+        </w:rPr>
+        <w:t>,</w:t>
+      </w:r>
+      <w:r>
+        <w:rPr>
+          <w:lang w:bidi="ar-EG"/>
+        </w:rPr>
+        <w:t xml:space="preserve"> he can add schedules for the courses</w:t>
       </w:r>
       <w:r>
         <w:rPr>
@@ -2599,6 +2667,15 @@
         </w:rPr>
         <w:t xml:space="preserve"> He will receive them and be notified for them.</w:t>
       </w:r>
+      <w:bookmarkStart w:id="0" w:name="_GoBack"/>
+      <w:bookmarkEnd w:id="0"/>
+    </w:p>
+    <w:p>
+      <w:pPr>
+        <w:rPr>
+          <w:lang w:bidi="ar-EG"/>
+        </w:rPr>
+      </w:pPr>
     </w:p>
     <w:p>
       <w:pPr>
@@ -4749,7 +4826,7 @@
 </file>
 
 <file path=customXml/itemProps1.xml><?xml version="1.0" encoding="utf-8"?>
-<ds:datastoreItem xmlns:ds="http://schemas.openxmlformats.org/officeDocument/2006/customXml" ds:itemID="{347CCB62-B5AC-441B-BCCB-C9C0FA1D3E58}">
+<ds:datastoreItem xmlns:ds="http://schemas.openxmlformats.org/officeDocument/2006/customXml" ds:itemID="{42545139-8F0C-4210-980C-E75033872824}">
   <ds:schemaRefs>
     <ds:schemaRef ds:uri="http://schemas.openxmlformats.org/officeDocument/2006/bibliography"/>
   </ds:schemaRefs>

</xml_diff>